<commit_message>
Naming revisions. Plus, non-static repository class.
</commit_message>
<xml_diff>
--- a/Blog copy.docx
+++ b/Blog copy.docx
@@ -48,7 +48,19 @@
     </w:p>
     <w:p>
       <w:r>
-        <w:t xml:space="preserve">The first thing that occurred to me was that I had no idea what I was doing with a financial trading application! Getting time off those who could have acted as product owners seemed unlikely. </w:t>
+        <w:t xml:space="preserve">The first thing that occurred to me was that I had no idea what I was doing with a financial trading application! Getting </w:t>
+      </w:r>
+      <w:r>
+        <w:t xml:space="preserve">some </w:t>
+      </w:r>
+      <w:r>
+        <w:t xml:space="preserve">time </w:t>
+      </w:r>
+      <w:r>
+        <w:t xml:space="preserve">from </w:t>
+      </w:r>
+      <w:r>
+        <w:t xml:space="preserve">those who could have acted as product owners seemed unlikely. </w:t>
       </w:r>
       <w:r>
         <w:t xml:space="preserve">Mark also announced his intention to do brown bags about this subject matter, and so perhaps, I thought, I could pick up the world of financial trading after having conquered .NET? </w:t>
@@ -56,8 +68,6 @@
       <w:r>
         <w:t>Surely the key to picking up the state of the art of .NET was actually getting stuck into a project, and thus I decided to find a problem that was already well-defined, and so would not require guidance from someone else. In effect, this enabled me to act as product owner for my own training project. Had I tried to do that in the unfamiliar territory of financial trading, I’d have had conceptual problems related to the business domain that prevented me from using (immersing in?) the technology.</w:t>
       </w:r>
-      <w:bookmarkStart w:id="0" w:name="_GoBack"/>
-      <w:bookmarkEnd w:id="0"/>
     </w:p>
     <w:p>
       <w:r>
@@ -79,15 +89,6 @@
         <w:t>to use a language like C++, for machine-level access to the hardware, and for the deterministic behaviour of unmanaged code.</w:t>
       </w:r>
     </w:p>
-    <w:p>
-      <w:r>
-        <w:t xml:space="preserve">C++ nerds (like me) like C++ because it’s really “close to the metal” – there’s no safety net, </w:t>
-      </w:r>
-      <w:r>
-        <w:t>you’re responsible for everything, and everything boils down to</w:t>
-      </w:r>
-    </w:p>
-    <w:p/>
     <w:p>
       <w:r>
         <w:t>WPF and MVVM</w:t>
@@ -171,10 +172,100 @@
         <w:t xml:space="preserve">Given my background in real-time processing, and the emphasis on performance that comes from that, I decided I’d pick a problem that required some serious CPU cycles to solve. Something that crunched numbers and would lend itself to recursive methods – I went with a numeric puzzle that (almost) everyone will be familiar with, based on C4’s Countdown. The rules are well-known, and the </w:t>
       </w:r>
       <w:r>
+        <w:t>computational</w:t>
+      </w:r>
+      <w:r>
+        <w:t xml:space="preserve"> complexity can be increased at will (by increasing the </w:t>
+      </w:r>
+      <w:r>
+        <w:t xml:space="preserve">number of </w:t>
+      </w:r>
+      <w:r>
+        <w:t>and</w:t>
+      </w:r>
+      <w:r>
+        <w:t>/or</w:t>
+      </w:r>
+      <w:r>
+        <w:t xml:space="preserve"> </w:t>
+      </w:r>
+      <w:r>
+        <w:t xml:space="preserve">extending the </w:t>
+      </w:r>
+      <w:r>
+        <w:t xml:space="preserve">range of the input values.) Brute force attempts at working out how to solve the “Numbers Game” would certainly provide a context for working with algorithms and data structures in C# - and because of the familiarity with the problem domain, I immediately had many ideas as to where this </w:t>
+      </w:r>
+      <w:r>
         <w:lastRenderedPageBreak/>
-        <w:t xml:space="preserve">algorithmic complexity can be increased at will (by increasing the size and range of the input values.) Brute force attempts at working out how to solve the “Numbers Game” would certainly provide a context for working with algorithms and data structures in C# - and because of the familiarity with the problem domain, I immediately had many ideas as to where this learning project could be taken in future phases. </w:t>
-      </w:r>
-    </w:p>
+        <w:t>learning project c</w:t>
+      </w:r>
+      <w:r>
+        <w:t>ould be taken in future phases – games served up by web servers, competitions between different algorithms, multi-threaded algorithmic solutions – and so I went with that.</w:t>
+      </w:r>
+    </w:p>
+    <w:p/>
+    <w:p>
+      <w:r>
+        <w:t xml:space="preserve">First up, we’d define the problem </w:t>
+      </w:r>
+      <w:r>
+        <w:rPr>
+          <w:i/>
+        </w:rPr>
+        <w:t>precisely</w:t>
+      </w:r>
+      <w:r>
+        <w:rPr>
+          <w:i/>
+        </w:rPr>
+        <w:t>,</w:t>
+      </w:r>
+      <w:r>
+        <w:t xml:space="preserve"> within the confines of an API. One of my aims here was to </w:t>
+      </w:r>
+      <w:r>
+        <w:t>pick up</w:t>
+      </w:r>
+      <w:r>
+        <w:t xml:space="preserve"> </w:t>
+      </w:r>
+      <w:r>
+        <w:t xml:space="preserve">and adhere to </w:t>
+      </w:r>
+      <w:r>
+        <w:t>the .NET Framework Design Guidelines</w:t>
+      </w:r>
+      <w:r>
+        <w:t xml:space="preserve"> (from the book of that name)</w:t>
+      </w:r>
+      <w:r>
+        <w:t>, produc</w:t>
+      </w:r>
+      <w:r>
+        <w:t xml:space="preserve">ing </w:t>
+      </w:r>
+      <w:r>
+        <w:t xml:space="preserve">a </w:t>
+      </w:r>
+      <w:r>
+        <w:t xml:space="preserve">conformant, </w:t>
+      </w:r>
+      <w:r>
+        <w:t xml:space="preserve">high-quality API as </w:t>
+      </w:r>
+      <w:r>
+        <w:t xml:space="preserve">a deliverable. </w:t>
+      </w:r>
+      <w:r>
+        <w:t>If one the first things I produced was an API, rather than app, chances were good that I’d get some code-quality feedback from those who’ve done far more .NET than myself…</w:t>
+      </w:r>
+    </w:p>
+    <w:p>
+      <w:bookmarkStart w:id="0" w:name="_GoBack"/>
+      <w:bookmarkEnd w:id="0"/>
+    </w:p>
+    <w:p/>
+    <w:p/>
     <w:p/>
     <w:sectPr>
       <w:pgSz w:w="11906" w:h="16838"/>

</xml_diff>